<commit_message>
socket communication works first of HTTP_RequestCreator implemented
</commit_message>
<xml_diff>
--- a/ThisAndThat.docx
+++ b/ThisAndThat.docx
@@ -56,6 +56,111 @@
         </w:rPr>
         <w:t>Sockets</w:t>
       </w:r>
+    </w:p>
+    <w:p>
+      <w:pPr>
+        <w:pStyle w:val="berschrift2"/>
+        <w:rPr>
+          <w:lang w:val="en-GB"/>
+        </w:rPr>
+      </w:pPr>
+      <w:r>
+        <w:rPr>
+          <w:lang w:val="en-GB"/>
+        </w:rPr>
+        <w:t>Establishing a connection</w:t>
+      </w:r>
+    </w:p>
+    <w:p>
+      <w:pPr>
+        <w:rPr>
+          <w:lang w:val="en-GB"/>
+        </w:rPr>
+      </w:pPr>
+      <w:r>
+        <w:rPr>
+          <w:lang w:val="en-GB"/>
+        </w:rPr>
+        <w:t xml:space="preserve">In order to gain a remote connection to the </w:t>
+      </w:r>
+      <w:proofErr w:type="spellStart"/>
+      <w:r>
+        <w:rPr>
+          <w:lang w:val="en-GB"/>
+        </w:rPr>
+        <w:t>HomeMatic</w:t>
+      </w:r>
+      <w:proofErr w:type="spellEnd"/>
+      <w:r>
+        <w:rPr>
+          <w:lang w:val="en-GB"/>
+        </w:rPr>
+        <w:t xml:space="preserve"> device, port 80 (HTTP-Server) </w:t>
+      </w:r>
+      <w:proofErr w:type="gramStart"/>
+      <w:r>
+        <w:rPr>
+          <w:lang w:val="en-GB"/>
+        </w:rPr>
+        <w:t>must be used</w:t>
+      </w:r>
+      <w:proofErr w:type="gramEnd"/>
+      <w:r>
+        <w:rPr>
+          <w:lang w:val="en-GB"/>
+        </w:rPr>
+        <w:t>.</w:t>
+      </w:r>
+    </w:p>
+    <w:p>
+      <w:pPr>
+        <w:pStyle w:val="berschrift2"/>
+        <w:rPr>
+          <w:lang w:val="en-GB"/>
+        </w:rPr>
+      </w:pPr>
+      <w:r>
+        <w:rPr>
+          <w:lang w:val="en-GB"/>
+        </w:rPr>
+        <w:t>Create a request</w:t>
+      </w:r>
+    </w:p>
+    <w:p>
+      <w:pPr>
+        <w:rPr>
+          <w:lang w:val="en-GB"/>
+        </w:rPr>
+      </w:pPr>
+      <w:r>
+        <w:rPr>
+          <w:lang w:val="en-GB"/>
+        </w:rPr>
+        <w:t>A HTTP request may be the right choice for gaining information from the remote host/server.</w:t>
+      </w:r>
+    </w:p>
+    <w:p>
+      <w:pPr>
+        <w:pStyle w:val="berschrift3"/>
+        <w:rPr>
+          <w:lang w:val="en-GB"/>
+        </w:rPr>
+      </w:pPr>
+      <w:r>
+        <w:rPr>
+          <w:lang w:val="en-GB"/>
+        </w:rPr>
+        <w:t>HTTP-Request Format</w:t>
+      </w:r>
+    </w:p>
+    <w:p>
+      <w:pPr>
+        <w:rPr>
+          <w:lang w:val="en-GB"/>
+        </w:rPr>
+      </w:pPr>
+      <w:bookmarkStart w:id="0" w:name="_GoBack"/>
+      <w:bookmarkEnd w:id="0"/>
     </w:p>
     <w:p>
       <w:pPr>
@@ -151,31 +256,7 @@
         <w:rPr>
           <w:lang w:val="en-GB"/>
         </w:rPr>
-        <w:t>[</w:t>
-      </w:r>
-      <w:r>
-        <w:rPr>
-          <w:lang w:val="en-GB"/>
-        </w:rPr>
-        <w:t>1</w:t>
-      </w:r>
-      <w:r>
-        <w:rPr>
-          <w:lang w:val="en-GB"/>
-        </w:rPr>
-        <w:t>]: IPv</w:t>
-      </w:r>
-      <w:r>
-        <w:rPr>
-          <w:lang w:val="en-GB"/>
-        </w:rPr>
-        <w:t>4</w:t>
-      </w:r>
-      <w:r>
-        <w:rPr>
-          <w:lang w:val="en-GB"/>
-        </w:rPr>
-        <w:t xml:space="preserve"> address</w:t>
+        <w:t>[1]: IPv4 address</w:t>
       </w:r>
     </w:p>
     <w:p>
@@ -213,8 +294,13 @@
         </w:rPr>
         <w:t>contains all aliases</w:t>
       </w:r>
-      <w:bookmarkStart w:id="0" w:name="_GoBack"/>
-      <w:bookmarkEnd w:id="0"/>
+    </w:p>
+    <w:p>
+      <w:pPr>
+        <w:rPr>
+          <w:lang w:val="en-GB"/>
+        </w:rPr>
+      </w:pPr>
     </w:p>
     <w:sectPr>
       <w:pgSz w:w="11906" w:h="16838"/>
@@ -785,6 +871,28 @@
       <w:szCs w:val="26"/>
     </w:rPr>
   </w:style>
+  <w:style w:type="paragraph" w:styleId="berschrift3">
+    <w:name w:val="heading 3"/>
+    <w:basedOn w:val="Standard"/>
+    <w:next w:val="Standard"/>
+    <w:link w:val="berschrift3Zchn"/>
+    <w:uiPriority w:val="9"/>
+    <w:unhideWhenUsed/>
+    <w:qFormat/>
+    <w:rsid w:val="00DB2346"/>
+    <w:pPr>
+      <w:keepNext/>
+      <w:keepLines/>
+      <w:spacing w:before="40" w:after="0"/>
+      <w:outlineLvl w:val="2"/>
+    </w:pPr>
+    <w:rPr>
+      <w:rFonts w:asciiTheme="majorHAnsi" w:eastAsiaTheme="majorEastAsia" w:hAnsiTheme="majorHAnsi" w:cstheme="majorBidi"/>
+      <w:color w:val="1F4D78" w:themeColor="accent1" w:themeShade="7F"/>
+      <w:sz w:val="24"/>
+      <w:szCs w:val="24"/>
+    </w:rPr>
+  </w:style>
   <w:style w:type="character" w:default="1" w:styleId="Absatz-Standardschriftart">
     <w:name w:val="Default Paragraph Font"/>
     <w:uiPriority w:val="1"/>
@@ -882,6 +990,19 @@
       <w:ind w:left="720"/>
       <w:contextualSpacing/>
     </w:pPr>
+  </w:style>
+  <w:style w:type="character" w:customStyle="1" w:styleId="berschrift3Zchn">
+    <w:name w:val="Überschrift 3 Zchn"/>
+    <w:basedOn w:val="Absatz-Standardschriftart"/>
+    <w:link w:val="berschrift3"/>
+    <w:uiPriority w:val="9"/>
+    <w:rsid w:val="00DB2346"/>
+    <w:rPr>
+      <w:rFonts w:asciiTheme="majorHAnsi" w:eastAsiaTheme="majorEastAsia" w:hAnsiTheme="majorHAnsi" w:cstheme="majorBidi"/>
+      <w:color w:val="1F4D78" w:themeColor="accent1" w:themeShade="7F"/>
+      <w:sz w:val="24"/>
+      <w:szCs w:val="24"/>
+    </w:rPr>
   </w:style>
 </w:styles>
 </file>

</xml_diff>

<commit_message>
implemented class PhysicalDevice, Channel, DeviceProcessor in namepsace DescriptionProcessing
</commit_message>
<xml_diff>
--- a/ThisAndThat.docx
+++ b/ThisAndThat.docx
@@ -159,8 +159,6 @@
           <w:lang w:val="en-GB"/>
         </w:rPr>
       </w:pPr>
-      <w:bookmarkStart w:id="0" w:name="_GoBack"/>
-      <w:bookmarkEnd w:id="0"/>
     </w:p>
     <w:p>
       <w:pPr>
@@ -294,6 +292,770 @@
         </w:rPr>
         <w:t>contains all aliases</w:t>
       </w:r>
+    </w:p>
+    <w:p>
+      <w:pPr>
+        <w:pStyle w:val="berschrift1"/>
+        <w:rPr>
+          <w:lang w:val="en-GB"/>
+        </w:rPr>
+      </w:pPr>
+      <w:proofErr w:type="spellStart"/>
+      <w:r>
+        <w:rPr>
+          <w:lang w:val="en-GB"/>
+        </w:rPr>
+        <w:t>HomeMatic</w:t>
+      </w:r>
+      <w:proofErr w:type="spellEnd"/>
+      <w:r>
+        <w:rPr>
+          <w:lang w:val="en-GB"/>
+        </w:rPr>
+        <w:t xml:space="preserve"> Device</w:t>
+      </w:r>
+    </w:p>
+    <w:p>
+      <w:pPr>
+        <w:rPr>
+          <w:lang w:val="en-GB"/>
+        </w:rPr>
+      </w:pPr>
+      <w:r>
+        <w:rPr>
+          <w:lang w:val="en-GB"/>
+        </w:rPr>
+        <w:t xml:space="preserve">It is possible to gain access to the </w:t>
+      </w:r>
+      <w:proofErr w:type="spellStart"/>
+      <w:r>
+        <w:rPr>
+          <w:lang w:val="en-GB"/>
+        </w:rPr>
+        <w:t>HomeMatic</w:t>
+      </w:r>
+      <w:proofErr w:type="spellEnd"/>
+      <w:r>
+        <w:rPr>
+          <w:lang w:val="en-GB"/>
+        </w:rPr>
+        <w:t xml:space="preserve"> device via XML-RPC. Therefore, port 80 (HTTP-port) is available for network communication. </w:t>
+      </w:r>
+    </w:p>
+    <w:p>
+      <w:pPr>
+        <w:rPr>
+          <w:lang w:val="en-GB"/>
+        </w:rPr>
+      </w:pPr>
+      <w:r>
+        <w:rPr>
+          <w:lang w:val="en-GB"/>
+        </w:rPr>
+        <w:t xml:space="preserve">The subsequent picture shows the </w:t>
+      </w:r>
+      <w:proofErr w:type="spellStart"/>
+      <w:r>
+        <w:rPr>
+          <w:lang w:val="en-GB"/>
+        </w:rPr>
+        <w:t>HomeMatic’s</w:t>
+      </w:r>
+      <w:proofErr w:type="spellEnd"/>
+      <w:r>
+        <w:rPr>
+          <w:lang w:val="en-GB"/>
+        </w:rPr>
+        <w:t xml:space="preserve"> architecture:</w:t>
+      </w:r>
+    </w:p>
+    <w:p>
+      <w:pPr>
+        <w:jc w:val="center"/>
+        <w:rPr>
+          <w:lang w:val="en-GB"/>
+        </w:rPr>
+      </w:pPr>
+      <w:r>
+        <w:rPr>
+          <w:noProof/>
+          <w:lang w:eastAsia="de-AT"/>
+        </w:rPr>
+        <w:drawing>
+          <wp:inline distT="0" distB="0" distL="0" distR="0">
+            <wp:extent cx="4229957" cy="3171322"/>
+            <wp:effectExtent l="0" t="0" r="0" b="0"/>
+            <wp:docPr id="1" name="Grafik 1" descr="https://www.elv.de/journal_pic.aspx?id=832535&amp;size=1"/>
+            <wp:cNvGraphicFramePr>
+              <a:graphicFrameLocks xmlns:a="http://schemas.openxmlformats.org/drawingml/2006/main" noChangeAspect="1"/>
+            </wp:cNvGraphicFramePr>
+            <a:graphic xmlns:a="http://schemas.openxmlformats.org/drawingml/2006/main">
+              <a:graphicData uri="http://schemas.openxmlformats.org/drawingml/2006/picture">
+                <pic:pic xmlns:pic="http://schemas.openxmlformats.org/drawingml/2006/picture">
+                  <pic:nvPicPr>
+                    <pic:cNvPr id="0" name="Picture 1" descr="https://www.elv.de/journal_pic.aspx?id=832535&amp;size=1"/>
+                    <pic:cNvPicPr>
+                      <a:picLocks noChangeAspect="1" noChangeArrowheads="1"/>
+                    </pic:cNvPicPr>
+                  </pic:nvPicPr>
+                  <pic:blipFill>
+                    <a:blip r:embed="rId5">
+                      <a:extLst>
+                        <a:ext uri="{28A0092B-C50C-407E-A947-70E740481C1C}">
+                          <a14:useLocalDpi xmlns:a14="http://schemas.microsoft.com/office/drawing/2010/main" val="0"/>
+                        </a:ext>
+                      </a:extLst>
+                    </a:blip>
+                    <a:srcRect/>
+                    <a:stretch>
+                      <a:fillRect/>
+                    </a:stretch>
+                  </pic:blipFill>
+                  <pic:spPr bwMode="auto">
+                    <a:xfrm>
+                      <a:off x="0" y="0"/>
+                      <a:ext cx="4232647" cy="3173339"/>
+                    </a:xfrm>
+                    <a:prstGeom prst="rect">
+                      <a:avLst/>
+                    </a:prstGeom>
+                    <a:noFill/>
+                    <a:ln>
+                      <a:noFill/>
+                    </a:ln>
+                  </pic:spPr>
+                </pic:pic>
+              </a:graphicData>
+            </a:graphic>
+          </wp:inline>
+        </w:drawing>
+      </w:r>
+    </w:p>
+    <w:p>
+      <w:pPr>
+        <w:rPr>
+          <w:lang w:val="en-GB"/>
+        </w:rPr>
+      </w:pPr>
+      <w:r>
+        <w:rPr>
+          <w:lang w:val="en-GB"/>
+        </w:rPr>
+        <w:lastRenderedPageBreak/>
+        <w:t xml:space="preserve">Further information concerning the </w:t>
+      </w:r>
+      <w:proofErr w:type="spellStart"/>
+      <w:r>
+        <w:rPr>
+          <w:lang w:val="en-GB"/>
+        </w:rPr>
+        <w:t>HomeMatic</w:t>
+      </w:r>
+      <w:proofErr w:type="spellEnd"/>
+      <w:r>
+        <w:rPr>
+          <w:lang w:val="en-GB"/>
+        </w:rPr>
+        <w:t xml:space="preserve"> device </w:t>
+      </w:r>
+      <w:proofErr w:type="gramStart"/>
+      <w:r>
+        <w:rPr>
+          <w:lang w:val="en-GB"/>
+        </w:rPr>
+        <w:t>can be seen</w:t>
+      </w:r>
+      <w:proofErr w:type="gramEnd"/>
+      <w:r>
+        <w:rPr>
+          <w:lang w:val="en-GB"/>
+        </w:rPr>
+        <w:t xml:space="preserve"> by using the following link:</w:t>
+      </w:r>
+    </w:p>
+    <w:p>
+      <w:pPr>
+        <w:rPr>
+          <w:lang w:val="en-GB"/>
+        </w:rPr>
+      </w:pPr>
+      <w:r>
+        <w:rPr>
+          <w:lang w:val="en-GB"/>
+        </w:rPr>
+        <w:t>https://www.elv.de/Via-Netzwerk-auf-Homematic-zugreifen-–-XML-RPC-SchnittstelleHomematic®/x.aspx/cid_726/detail_30789</w:t>
+      </w:r>
+    </w:p>
+    <w:p>
+      <w:pPr>
+        <w:pStyle w:val="berschrift2"/>
+        <w:rPr>
+          <w:lang w:val="en-GB"/>
+        </w:rPr>
+      </w:pPr>
+      <w:r>
+        <w:rPr>
+          <w:lang w:val="en-GB"/>
+        </w:rPr>
+        <w:t>Meta-</w:t>
+      </w:r>
+      <w:proofErr w:type="spellStart"/>
+      <w:r>
+        <w:rPr>
+          <w:lang w:val="en-GB"/>
+        </w:rPr>
+        <w:t>Daten</w:t>
+      </w:r>
+      <w:proofErr w:type="spellEnd"/>
+    </w:p>
+    <w:p>
+      <w:pPr>
+        <w:rPr>
+          <w:lang w:val="en-GB"/>
+        </w:rPr>
+      </w:pPr>
+      <w:r>
+        <w:rPr>
+          <w:lang w:val="en-GB"/>
+        </w:rPr>
+        <w:t xml:space="preserve">This part of the logical layer contains data, which </w:t>
+      </w:r>
+      <w:proofErr w:type="gramStart"/>
+      <w:r>
+        <w:rPr>
+          <w:lang w:val="en-GB"/>
+        </w:rPr>
+        <w:t>are listed</w:t>
+      </w:r>
+      <w:proofErr w:type="gramEnd"/>
+      <w:r>
+        <w:rPr>
+          <w:lang w:val="en-GB"/>
+        </w:rPr>
+        <w:t xml:space="preserve"> below.</w:t>
+      </w:r>
+    </w:p>
+    <w:p>
+      <w:pPr>
+        <w:pStyle w:val="Listenabsatz"/>
+        <w:numPr>
+          <w:ilvl w:val="0"/>
+          <w:numId w:val="2"/>
+        </w:numPr>
+        <w:rPr>
+          <w:lang w:val="en-GB"/>
+        </w:rPr>
+      </w:pPr>
+      <w:r>
+        <w:rPr>
+          <w:lang w:val="en-GB"/>
+        </w:rPr>
+        <w:t>device names</w:t>
+      </w:r>
+    </w:p>
+    <w:p>
+      <w:pPr>
+        <w:pStyle w:val="Listenabsatz"/>
+        <w:numPr>
+          <w:ilvl w:val="0"/>
+          <w:numId w:val="2"/>
+        </w:numPr>
+        <w:rPr>
+          <w:lang w:val="en-GB"/>
+        </w:rPr>
+      </w:pPr>
+      <w:r>
+        <w:rPr>
+          <w:lang w:val="en-GB"/>
+        </w:rPr>
+        <w:t>rooms</w:t>
+      </w:r>
+    </w:p>
+    <w:p>
+      <w:pPr>
+        <w:pStyle w:val="Listenabsatz"/>
+        <w:numPr>
+          <w:ilvl w:val="0"/>
+          <w:numId w:val="2"/>
+        </w:numPr>
+        <w:rPr>
+          <w:lang w:val="en-GB"/>
+        </w:rPr>
+      </w:pPr>
+      <w:r>
+        <w:rPr>
+          <w:lang w:val="en-GB"/>
+        </w:rPr>
+        <w:t>“</w:t>
+      </w:r>
+      <w:proofErr w:type="spellStart"/>
+      <w:r>
+        <w:rPr>
+          <w:lang w:val="en-GB"/>
+        </w:rPr>
+        <w:t>Gewerke</w:t>
+      </w:r>
+      <w:proofErr w:type="spellEnd"/>
+      <w:r>
+        <w:rPr>
+          <w:lang w:val="en-GB"/>
+        </w:rPr>
+        <w:t>”</w:t>
+      </w:r>
+    </w:p>
+    <w:p>
+      <w:pPr>
+        <w:pStyle w:val="Listenabsatz"/>
+        <w:numPr>
+          <w:ilvl w:val="0"/>
+          <w:numId w:val="2"/>
+        </w:numPr>
+        <w:rPr>
+          <w:lang w:val="en-GB"/>
+        </w:rPr>
+      </w:pPr>
+      <w:r>
+        <w:rPr>
+          <w:lang w:val="en-GB"/>
+        </w:rPr>
+        <w:t>F</w:t>
+      </w:r>
+      <w:r>
+        <w:rPr>
+          <w:lang w:val="en-GB"/>
+        </w:rPr>
+        <w:t>avourites</w:t>
+      </w:r>
+    </w:p>
+    <w:p>
+      <w:pPr>
+        <w:pStyle w:val="berschrift2"/>
+        <w:rPr>
+          <w:lang w:val="en-GB"/>
+        </w:rPr>
+      </w:pPr>
+      <w:r>
+        <w:rPr>
+          <w:lang w:val="en-GB"/>
+        </w:rPr>
+        <w:t xml:space="preserve">Class </w:t>
+      </w:r>
+      <w:proofErr w:type="spellStart"/>
+      <w:r>
+        <w:rPr>
+          <w:lang w:val="en-GB"/>
+        </w:rPr>
+        <w:t>DeviceDescription</w:t>
+      </w:r>
+      <w:proofErr w:type="spellEnd"/>
+    </w:p>
+    <w:p>
+      <w:pPr>
+        <w:rPr>
+          <w:lang w:val="en-GB"/>
+        </w:rPr>
+      </w:pPr>
+      <w:r>
+        <w:rPr>
+          <w:lang w:val="en-GB"/>
+        </w:rPr>
+        <w:t xml:space="preserve">By </w:t>
+      </w:r>
+      <w:proofErr w:type="gramStart"/>
+      <w:r>
+        <w:rPr>
+          <w:lang w:val="en-GB"/>
+        </w:rPr>
+        <w:t>reading</w:t>
+      </w:r>
+      <w:proofErr w:type="gramEnd"/>
+      <w:r>
+        <w:rPr>
+          <w:lang w:val="en-GB"/>
+        </w:rPr>
+        <w:t xml:space="preserve"> </w:t>
+      </w:r>
+      <w:r>
+        <w:rPr>
+          <w:lang w:val="en-GB"/>
+        </w:rPr>
+        <w:t xml:space="preserve">the current device list from the </w:t>
+      </w:r>
+      <w:proofErr w:type="spellStart"/>
+      <w:r>
+        <w:rPr>
+          <w:lang w:val="en-GB"/>
+        </w:rPr>
+        <w:t>HomeMatic</w:t>
+      </w:r>
+      <w:proofErr w:type="spellEnd"/>
+      <w:r>
+        <w:rPr>
+          <w:lang w:val="en-GB"/>
+        </w:rPr>
+        <w:t xml:space="preserve"> device an array of </w:t>
+      </w:r>
+      <w:proofErr w:type="spellStart"/>
+      <w:r>
+        <w:rPr>
+          <w:lang w:val="en-GB"/>
+        </w:rPr>
+        <w:t>DeviceDescription</w:t>
+      </w:r>
+      <w:proofErr w:type="spellEnd"/>
+      <w:r>
+        <w:rPr>
+          <w:lang w:val="en-GB"/>
+        </w:rPr>
+        <w:t xml:space="preserve"> objects is returned. One object identifies</w:t>
+      </w:r>
+      <w:r>
+        <w:rPr>
+          <w:lang w:val="en-GB"/>
+        </w:rPr>
+        <w:t xml:space="preserve"> a logical device, whereby a logical device is</w:t>
+      </w:r>
+      <w:r>
+        <w:rPr>
+          <w:lang w:val="en-GB"/>
+        </w:rPr>
+        <w:t xml:space="preserve"> either a </w:t>
+      </w:r>
+      <w:r>
+        <w:rPr>
+          <w:lang w:val="en-GB"/>
+        </w:rPr>
+        <w:t>physical device</w:t>
+      </w:r>
+      <w:r>
+        <w:rPr>
+          <w:lang w:val="en-GB"/>
+        </w:rPr>
+        <w:t xml:space="preserve">, or a </w:t>
+      </w:r>
+      <w:r>
+        <w:rPr>
+          <w:lang w:val="en-GB"/>
+        </w:rPr>
+        <w:t>channel</w:t>
+      </w:r>
+      <w:r>
+        <w:rPr>
+          <w:lang w:val="en-GB"/>
+        </w:rPr>
+        <w:t xml:space="preserve"> of a physical device</w:t>
+      </w:r>
+      <w:r>
+        <w:rPr>
+          <w:lang w:val="en-GB"/>
+        </w:rPr>
+        <w:t>.</w:t>
+      </w:r>
+    </w:p>
+    <w:p>
+      <w:pPr>
+        <w:pStyle w:val="Listenabsatz"/>
+        <w:numPr>
+          <w:ilvl w:val="0"/>
+          <w:numId w:val="3"/>
+        </w:numPr>
+        <w:rPr>
+          <w:lang w:val="en-GB"/>
+        </w:rPr>
+      </w:pPr>
+      <w:r>
+        <w:rPr>
+          <w:lang w:val="en-GB"/>
+        </w:rPr>
+        <w:t>Physical</w:t>
+      </w:r>
+      <w:r>
+        <w:rPr>
+          <w:lang w:val="en-GB"/>
+        </w:rPr>
+        <w:t xml:space="preserve"> device: </w:t>
+      </w:r>
+      <w:r>
+        <w:rPr>
+          <w:lang w:val="en-GB"/>
+        </w:rPr>
+        <w:t>JEQ0345797</w:t>
+      </w:r>
+    </w:p>
+    <w:p>
+      <w:pPr>
+        <w:pStyle w:val="Listenabsatz"/>
+        <w:numPr>
+          <w:ilvl w:val="0"/>
+          <w:numId w:val="3"/>
+        </w:numPr>
+        <w:rPr>
+          <w:lang w:val="en-GB"/>
+        </w:rPr>
+      </w:pPr>
+      <w:r>
+        <w:rPr>
+          <w:lang w:val="en-GB"/>
+        </w:rPr>
+        <w:t>Channel:</w:t>
+      </w:r>
+    </w:p>
+    <w:p>
+      <w:pPr>
+        <w:pStyle w:val="Listenabsatz"/>
+        <w:numPr>
+          <w:ilvl w:val="1"/>
+          <w:numId w:val="3"/>
+        </w:numPr>
+        <w:rPr>
+          <w:lang w:val="en-GB"/>
+        </w:rPr>
+      </w:pPr>
+      <w:r>
+        <w:rPr>
+          <w:lang w:val="en-GB"/>
+        </w:rPr>
+        <w:t>JEQ0345797:</w:t>
+      </w:r>
+      <w:proofErr w:type="gramStart"/>
+      <w:r>
+        <w:rPr>
+          <w:lang w:val="en-GB"/>
+        </w:rPr>
+        <w:t>0</w:t>
+      </w:r>
+      <w:proofErr w:type="gramEnd"/>
+    </w:p>
+    <w:p>
+      <w:pPr>
+        <w:pStyle w:val="Listenabsatz"/>
+        <w:numPr>
+          <w:ilvl w:val="1"/>
+          <w:numId w:val="3"/>
+        </w:numPr>
+        <w:rPr>
+          <w:lang w:val="en-GB"/>
+        </w:rPr>
+      </w:pPr>
+      <w:r>
+        <w:rPr>
+          <w:lang w:val="en-GB"/>
+        </w:rPr>
+        <w:t>JEQ0345797:1</w:t>
+      </w:r>
+    </w:p>
+    <w:p>
+      <w:pPr>
+        <w:pStyle w:val="Listenabsatz"/>
+        <w:numPr>
+          <w:ilvl w:val="1"/>
+          <w:numId w:val="3"/>
+        </w:numPr>
+        <w:rPr>
+          <w:lang w:val="en-GB"/>
+        </w:rPr>
+      </w:pPr>
+      <w:r>
+        <w:rPr>
+          <w:lang w:val="en-GB"/>
+        </w:rPr>
+        <w:t>JEQ0345797:2</w:t>
+      </w:r>
+    </w:p>
+    <w:p>
+      <w:pPr>
+        <w:pStyle w:val="Listenabsatz"/>
+        <w:numPr>
+          <w:ilvl w:val="1"/>
+          <w:numId w:val="3"/>
+        </w:numPr>
+        <w:rPr>
+          <w:lang w:val="en-GB"/>
+        </w:rPr>
+      </w:pPr>
+      <w:r>
+        <w:rPr>
+          <w:lang w:val="en-GB"/>
+        </w:rPr>
+        <w:t>JEQ0345797:3</w:t>
+      </w:r>
+    </w:p>
+    <w:p>
+      <w:pPr>
+        <w:pStyle w:val="Listenabsatz"/>
+        <w:numPr>
+          <w:ilvl w:val="1"/>
+          <w:numId w:val="3"/>
+        </w:numPr>
+        <w:rPr>
+          <w:lang w:val="en-GB"/>
+        </w:rPr>
+      </w:pPr>
+      <w:r>
+        <w:rPr>
+          <w:lang w:val="en-GB"/>
+        </w:rPr>
+        <w:t>…</w:t>
+      </w:r>
+    </w:p>
+    <w:p>
+      <w:pPr>
+        <w:rPr>
+          <w:lang w:val="en-GB"/>
+        </w:rPr>
+      </w:pPr>
+      <w:r>
+        <w:rPr>
+          <w:lang w:val="en-GB"/>
+        </w:rPr>
+        <w:t xml:space="preserve">A </w:t>
+      </w:r>
+      <w:r>
+        <w:rPr>
+          <w:lang w:val="en-GB"/>
+        </w:rPr>
+        <w:t>physical</w:t>
+      </w:r>
+      <w:r>
+        <w:rPr>
+          <w:lang w:val="en-GB"/>
+        </w:rPr>
+        <w:t xml:space="preserve"> device usually consi</w:t>
+      </w:r>
+      <w:r>
+        <w:rPr>
+          <w:lang w:val="en-GB"/>
+        </w:rPr>
+        <w:t>sts of</w:t>
+      </w:r>
+      <w:r>
+        <w:rPr>
+          <w:lang w:val="en-GB"/>
+        </w:rPr>
+        <w:t xml:space="preserve"> </w:t>
+      </w:r>
+      <w:r>
+        <w:rPr>
+          <w:lang w:val="en-GB"/>
+        </w:rPr>
+        <w:t xml:space="preserve">several </w:t>
+      </w:r>
+      <w:r>
+        <w:rPr>
+          <w:lang w:val="en-GB"/>
+        </w:rPr>
+        <w:t>channels</w:t>
+      </w:r>
+      <w:r>
+        <w:rPr>
+          <w:lang w:val="en-GB"/>
+        </w:rPr>
+        <w:t>.</w:t>
+      </w:r>
+      <w:r>
+        <w:rPr>
+          <w:lang w:val="en-GB"/>
+        </w:rPr>
+        <w:t xml:space="preserve"> The main channel of a physical device is channel 0 (i.e.: </w:t>
+      </w:r>
+      <w:r>
+        <w:rPr>
+          <w:lang w:val="en-GB"/>
+        </w:rPr>
+        <w:t>JEQ0345797:0</w:t>
+      </w:r>
+      <w:r>
+        <w:rPr>
+          <w:lang w:val="en-GB"/>
+        </w:rPr>
+        <w:t>)</w:t>
+      </w:r>
+    </w:p>
+    <w:p>
+      <w:pPr>
+        <w:pStyle w:val="berschrift3"/>
+        <w:rPr>
+          <w:lang w:val="en-GB"/>
+        </w:rPr>
+      </w:pPr>
+      <w:r>
+        <w:rPr>
+          <w:lang w:val="en-GB"/>
+        </w:rPr>
+        <w:t>Properties</w:t>
+      </w:r>
+      <w:bookmarkStart w:id="0" w:name="_GoBack"/>
+      <w:bookmarkEnd w:id="0"/>
+    </w:p>
+    <w:p>
+      <w:pPr>
+        <w:rPr>
+          <w:lang w:val="en-GB"/>
+        </w:rPr>
+      </w:pPr>
+      <w:r>
+        <w:rPr>
+          <w:lang w:val="en-GB"/>
+        </w:rPr>
+        <w:t xml:space="preserve">Class </w:t>
+      </w:r>
+      <w:proofErr w:type="spellStart"/>
+      <w:r>
+        <w:rPr>
+          <w:lang w:val="en-GB"/>
+        </w:rPr>
+        <w:t>DeviceDescription</w:t>
+      </w:r>
+      <w:proofErr w:type="spellEnd"/>
+      <w:r>
+        <w:rPr>
+          <w:lang w:val="en-GB"/>
+        </w:rPr>
+        <w:t xml:space="preserve"> contains the following properties:</w:t>
+      </w:r>
+    </w:p>
+    <w:p>
+      <w:pPr>
+        <w:pStyle w:val="Listenabsatz"/>
+        <w:numPr>
+          <w:ilvl w:val="0"/>
+          <w:numId w:val="4"/>
+        </w:numPr>
+        <w:rPr>
+          <w:lang w:val="en-GB"/>
+        </w:rPr>
+      </w:pPr>
+      <w:r>
+        <w:rPr>
+          <w:lang w:val="en-GB"/>
+        </w:rPr>
+        <w:t>Address: string (number of ID)</w:t>
+      </w:r>
+    </w:p>
+    <w:p>
+      <w:pPr>
+        <w:pStyle w:val="Listenabsatz"/>
+        <w:numPr>
+          <w:ilvl w:val="0"/>
+          <w:numId w:val="4"/>
+        </w:numPr>
+        <w:rPr>
+          <w:lang w:val="en-GB"/>
+        </w:rPr>
+      </w:pPr>
+      <w:r>
+        <w:rPr>
+          <w:lang w:val="en-GB"/>
+        </w:rPr>
+        <w:t xml:space="preserve">Type: string </w:t>
+      </w:r>
+    </w:p>
+    <w:p>
+      <w:pPr>
+        <w:rPr>
+          <w:lang w:val="en-GB"/>
+        </w:rPr>
+      </w:pPr>
     </w:p>
     <w:p>
       <w:pPr>
@@ -427,8 +1189,472 @@
       </w:rPr>
     </w:lvl>
   </w:abstractNum>
+  <w:abstractNum w:abstractNumId="1" w15:restartNumberingAfterBreak="0">
+    <w:nsid w:val="24AD2ACE"/>
+    <w:multiLevelType w:val="hybridMultilevel"/>
+    <w:tmpl w:val="D78E238C"/>
+    <w:lvl w:ilvl="0" w:tplc="0C070001">
+      <w:start w:val="1"/>
+      <w:numFmt w:val="bullet"/>
+      <w:lvlText w:val=""/>
+      <w:lvlJc w:val="left"/>
+      <w:pPr>
+        <w:ind w:left="720" w:hanging="360"/>
+      </w:pPr>
+      <w:rPr>
+        <w:rFonts w:ascii="Symbol" w:hAnsi="Symbol" w:hint="default"/>
+      </w:rPr>
+    </w:lvl>
+    <w:lvl w:ilvl="1" w:tplc="0C070003" w:tentative="1">
+      <w:start w:val="1"/>
+      <w:numFmt w:val="bullet"/>
+      <w:lvlText w:val="o"/>
+      <w:lvlJc w:val="left"/>
+      <w:pPr>
+        <w:ind w:left="1440" w:hanging="360"/>
+      </w:pPr>
+      <w:rPr>
+        <w:rFonts w:ascii="Courier New" w:hAnsi="Courier New" w:cs="Courier New" w:hint="default"/>
+      </w:rPr>
+    </w:lvl>
+    <w:lvl w:ilvl="2" w:tplc="0C070005" w:tentative="1">
+      <w:start w:val="1"/>
+      <w:numFmt w:val="bullet"/>
+      <w:lvlText w:val=""/>
+      <w:lvlJc w:val="left"/>
+      <w:pPr>
+        <w:ind w:left="2160" w:hanging="360"/>
+      </w:pPr>
+      <w:rPr>
+        <w:rFonts w:ascii="Wingdings" w:hAnsi="Wingdings" w:hint="default"/>
+      </w:rPr>
+    </w:lvl>
+    <w:lvl w:ilvl="3" w:tplc="0C070001" w:tentative="1">
+      <w:start w:val="1"/>
+      <w:numFmt w:val="bullet"/>
+      <w:lvlText w:val=""/>
+      <w:lvlJc w:val="left"/>
+      <w:pPr>
+        <w:ind w:left="2880" w:hanging="360"/>
+      </w:pPr>
+      <w:rPr>
+        <w:rFonts w:ascii="Symbol" w:hAnsi="Symbol" w:hint="default"/>
+      </w:rPr>
+    </w:lvl>
+    <w:lvl w:ilvl="4" w:tplc="0C070003" w:tentative="1">
+      <w:start w:val="1"/>
+      <w:numFmt w:val="bullet"/>
+      <w:lvlText w:val="o"/>
+      <w:lvlJc w:val="left"/>
+      <w:pPr>
+        <w:ind w:left="3600" w:hanging="360"/>
+      </w:pPr>
+      <w:rPr>
+        <w:rFonts w:ascii="Courier New" w:hAnsi="Courier New" w:cs="Courier New" w:hint="default"/>
+      </w:rPr>
+    </w:lvl>
+    <w:lvl w:ilvl="5" w:tplc="0C070005" w:tentative="1">
+      <w:start w:val="1"/>
+      <w:numFmt w:val="bullet"/>
+      <w:lvlText w:val=""/>
+      <w:lvlJc w:val="left"/>
+      <w:pPr>
+        <w:ind w:left="4320" w:hanging="360"/>
+      </w:pPr>
+      <w:rPr>
+        <w:rFonts w:ascii="Wingdings" w:hAnsi="Wingdings" w:hint="default"/>
+      </w:rPr>
+    </w:lvl>
+    <w:lvl w:ilvl="6" w:tplc="0C070001" w:tentative="1">
+      <w:start w:val="1"/>
+      <w:numFmt w:val="bullet"/>
+      <w:lvlText w:val=""/>
+      <w:lvlJc w:val="left"/>
+      <w:pPr>
+        <w:ind w:left="5040" w:hanging="360"/>
+      </w:pPr>
+      <w:rPr>
+        <w:rFonts w:ascii="Symbol" w:hAnsi="Symbol" w:hint="default"/>
+      </w:rPr>
+    </w:lvl>
+    <w:lvl w:ilvl="7" w:tplc="0C070003" w:tentative="1">
+      <w:start w:val="1"/>
+      <w:numFmt w:val="bullet"/>
+      <w:lvlText w:val="o"/>
+      <w:lvlJc w:val="left"/>
+      <w:pPr>
+        <w:ind w:left="5760" w:hanging="360"/>
+      </w:pPr>
+      <w:rPr>
+        <w:rFonts w:ascii="Courier New" w:hAnsi="Courier New" w:cs="Courier New" w:hint="default"/>
+      </w:rPr>
+    </w:lvl>
+    <w:lvl w:ilvl="8" w:tplc="0C070005" w:tentative="1">
+      <w:start w:val="1"/>
+      <w:numFmt w:val="bullet"/>
+      <w:lvlText w:val=""/>
+      <w:lvlJc w:val="left"/>
+      <w:pPr>
+        <w:ind w:left="6480" w:hanging="360"/>
+      </w:pPr>
+      <w:rPr>
+        <w:rFonts w:ascii="Wingdings" w:hAnsi="Wingdings" w:hint="default"/>
+      </w:rPr>
+    </w:lvl>
+  </w:abstractNum>
+  <w:abstractNum w:abstractNumId="2" w15:restartNumberingAfterBreak="0">
+    <w:nsid w:val="38597364"/>
+    <w:multiLevelType w:val="hybridMultilevel"/>
+    <w:tmpl w:val="1AF44380"/>
+    <w:lvl w:ilvl="0" w:tplc="0C070001">
+      <w:start w:val="1"/>
+      <w:numFmt w:val="bullet"/>
+      <w:lvlText w:val=""/>
+      <w:lvlJc w:val="left"/>
+      <w:pPr>
+        <w:ind w:left="720" w:hanging="360"/>
+      </w:pPr>
+      <w:rPr>
+        <w:rFonts w:ascii="Symbol" w:hAnsi="Symbol" w:hint="default"/>
+      </w:rPr>
+    </w:lvl>
+    <w:lvl w:ilvl="1" w:tplc="0C070003">
+      <w:start w:val="1"/>
+      <w:numFmt w:val="bullet"/>
+      <w:lvlText w:val="o"/>
+      <w:lvlJc w:val="left"/>
+      <w:pPr>
+        <w:ind w:left="1440" w:hanging="360"/>
+      </w:pPr>
+      <w:rPr>
+        <w:rFonts w:ascii="Courier New" w:hAnsi="Courier New" w:cs="Courier New" w:hint="default"/>
+      </w:rPr>
+    </w:lvl>
+    <w:lvl w:ilvl="2" w:tplc="0C070005" w:tentative="1">
+      <w:start w:val="1"/>
+      <w:numFmt w:val="bullet"/>
+      <w:lvlText w:val=""/>
+      <w:lvlJc w:val="left"/>
+      <w:pPr>
+        <w:ind w:left="2160" w:hanging="360"/>
+      </w:pPr>
+      <w:rPr>
+        <w:rFonts w:ascii="Wingdings" w:hAnsi="Wingdings" w:hint="default"/>
+      </w:rPr>
+    </w:lvl>
+    <w:lvl w:ilvl="3" w:tplc="0C070001" w:tentative="1">
+      <w:start w:val="1"/>
+      <w:numFmt w:val="bullet"/>
+      <w:lvlText w:val=""/>
+      <w:lvlJc w:val="left"/>
+      <w:pPr>
+        <w:ind w:left="2880" w:hanging="360"/>
+      </w:pPr>
+      <w:rPr>
+        <w:rFonts w:ascii="Symbol" w:hAnsi="Symbol" w:hint="default"/>
+      </w:rPr>
+    </w:lvl>
+    <w:lvl w:ilvl="4" w:tplc="0C070003" w:tentative="1">
+      <w:start w:val="1"/>
+      <w:numFmt w:val="bullet"/>
+      <w:lvlText w:val="o"/>
+      <w:lvlJc w:val="left"/>
+      <w:pPr>
+        <w:ind w:left="3600" w:hanging="360"/>
+      </w:pPr>
+      <w:rPr>
+        <w:rFonts w:ascii="Courier New" w:hAnsi="Courier New" w:cs="Courier New" w:hint="default"/>
+      </w:rPr>
+    </w:lvl>
+    <w:lvl w:ilvl="5" w:tplc="0C070005" w:tentative="1">
+      <w:start w:val="1"/>
+      <w:numFmt w:val="bullet"/>
+      <w:lvlText w:val=""/>
+      <w:lvlJc w:val="left"/>
+      <w:pPr>
+        <w:ind w:left="4320" w:hanging="360"/>
+      </w:pPr>
+      <w:rPr>
+        <w:rFonts w:ascii="Wingdings" w:hAnsi="Wingdings" w:hint="default"/>
+      </w:rPr>
+    </w:lvl>
+    <w:lvl w:ilvl="6" w:tplc="0C070001" w:tentative="1">
+      <w:start w:val="1"/>
+      <w:numFmt w:val="bullet"/>
+      <w:lvlText w:val=""/>
+      <w:lvlJc w:val="left"/>
+      <w:pPr>
+        <w:ind w:left="5040" w:hanging="360"/>
+      </w:pPr>
+      <w:rPr>
+        <w:rFonts w:ascii="Symbol" w:hAnsi="Symbol" w:hint="default"/>
+      </w:rPr>
+    </w:lvl>
+    <w:lvl w:ilvl="7" w:tplc="0C070003" w:tentative="1">
+      <w:start w:val="1"/>
+      <w:numFmt w:val="bullet"/>
+      <w:lvlText w:val="o"/>
+      <w:lvlJc w:val="left"/>
+      <w:pPr>
+        <w:ind w:left="5760" w:hanging="360"/>
+      </w:pPr>
+      <w:rPr>
+        <w:rFonts w:ascii="Courier New" w:hAnsi="Courier New" w:cs="Courier New" w:hint="default"/>
+      </w:rPr>
+    </w:lvl>
+    <w:lvl w:ilvl="8" w:tplc="0C070005" w:tentative="1">
+      <w:start w:val="1"/>
+      <w:numFmt w:val="bullet"/>
+      <w:lvlText w:val=""/>
+      <w:lvlJc w:val="left"/>
+      <w:pPr>
+        <w:ind w:left="6480" w:hanging="360"/>
+      </w:pPr>
+      <w:rPr>
+        <w:rFonts w:ascii="Wingdings" w:hAnsi="Wingdings" w:hint="default"/>
+      </w:rPr>
+    </w:lvl>
+  </w:abstractNum>
+  <w:abstractNum w:abstractNumId="3" w15:restartNumberingAfterBreak="0">
+    <w:nsid w:val="3D0B04F2"/>
+    <w:multiLevelType w:val="hybridMultilevel"/>
+    <w:tmpl w:val="D108A7AA"/>
+    <w:lvl w:ilvl="0" w:tplc="0C070001">
+      <w:start w:val="1"/>
+      <w:numFmt w:val="bullet"/>
+      <w:lvlText w:val=""/>
+      <w:lvlJc w:val="left"/>
+      <w:pPr>
+        <w:ind w:left="720" w:hanging="360"/>
+      </w:pPr>
+      <w:rPr>
+        <w:rFonts w:ascii="Symbol" w:hAnsi="Symbol" w:hint="default"/>
+      </w:rPr>
+    </w:lvl>
+    <w:lvl w:ilvl="1" w:tplc="0C070003" w:tentative="1">
+      <w:start w:val="1"/>
+      <w:numFmt w:val="bullet"/>
+      <w:lvlText w:val="o"/>
+      <w:lvlJc w:val="left"/>
+      <w:pPr>
+        <w:ind w:left="1440" w:hanging="360"/>
+      </w:pPr>
+      <w:rPr>
+        <w:rFonts w:ascii="Courier New" w:hAnsi="Courier New" w:cs="Courier New" w:hint="default"/>
+      </w:rPr>
+    </w:lvl>
+    <w:lvl w:ilvl="2" w:tplc="0C070005" w:tentative="1">
+      <w:start w:val="1"/>
+      <w:numFmt w:val="bullet"/>
+      <w:lvlText w:val=""/>
+      <w:lvlJc w:val="left"/>
+      <w:pPr>
+        <w:ind w:left="2160" w:hanging="360"/>
+      </w:pPr>
+      <w:rPr>
+        <w:rFonts w:ascii="Wingdings" w:hAnsi="Wingdings" w:hint="default"/>
+      </w:rPr>
+    </w:lvl>
+    <w:lvl w:ilvl="3" w:tplc="0C070001" w:tentative="1">
+      <w:start w:val="1"/>
+      <w:numFmt w:val="bullet"/>
+      <w:lvlText w:val=""/>
+      <w:lvlJc w:val="left"/>
+      <w:pPr>
+        <w:ind w:left="2880" w:hanging="360"/>
+      </w:pPr>
+      <w:rPr>
+        <w:rFonts w:ascii="Symbol" w:hAnsi="Symbol" w:hint="default"/>
+      </w:rPr>
+    </w:lvl>
+    <w:lvl w:ilvl="4" w:tplc="0C070003" w:tentative="1">
+      <w:start w:val="1"/>
+      <w:numFmt w:val="bullet"/>
+      <w:lvlText w:val="o"/>
+      <w:lvlJc w:val="left"/>
+      <w:pPr>
+        <w:ind w:left="3600" w:hanging="360"/>
+      </w:pPr>
+      <w:rPr>
+        <w:rFonts w:ascii="Courier New" w:hAnsi="Courier New" w:cs="Courier New" w:hint="default"/>
+      </w:rPr>
+    </w:lvl>
+    <w:lvl w:ilvl="5" w:tplc="0C070005" w:tentative="1">
+      <w:start w:val="1"/>
+      <w:numFmt w:val="bullet"/>
+      <w:lvlText w:val=""/>
+      <w:lvlJc w:val="left"/>
+      <w:pPr>
+        <w:ind w:left="4320" w:hanging="360"/>
+      </w:pPr>
+      <w:rPr>
+        <w:rFonts w:ascii="Wingdings" w:hAnsi="Wingdings" w:hint="default"/>
+      </w:rPr>
+    </w:lvl>
+    <w:lvl w:ilvl="6" w:tplc="0C070001" w:tentative="1">
+      <w:start w:val="1"/>
+      <w:numFmt w:val="bullet"/>
+      <w:lvlText w:val=""/>
+      <w:lvlJc w:val="left"/>
+      <w:pPr>
+        <w:ind w:left="5040" w:hanging="360"/>
+      </w:pPr>
+      <w:rPr>
+        <w:rFonts w:ascii="Symbol" w:hAnsi="Symbol" w:hint="default"/>
+      </w:rPr>
+    </w:lvl>
+    <w:lvl w:ilvl="7" w:tplc="0C070003" w:tentative="1">
+      <w:start w:val="1"/>
+      <w:numFmt w:val="bullet"/>
+      <w:lvlText w:val="o"/>
+      <w:lvlJc w:val="left"/>
+      <w:pPr>
+        <w:ind w:left="5760" w:hanging="360"/>
+      </w:pPr>
+      <w:rPr>
+        <w:rFonts w:ascii="Courier New" w:hAnsi="Courier New" w:cs="Courier New" w:hint="default"/>
+      </w:rPr>
+    </w:lvl>
+    <w:lvl w:ilvl="8" w:tplc="0C070005" w:tentative="1">
+      <w:start w:val="1"/>
+      <w:numFmt w:val="bullet"/>
+      <w:lvlText w:val=""/>
+      <w:lvlJc w:val="left"/>
+      <w:pPr>
+        <w:ind w:left="6480" w:hanging="360"/>
+      </w:pPr>
+      <w:rPr>
+        <w:rFonts w:ascii="Wingdings" w:hAnsi="Wingdings" w:hint="default"/>
+      </w:rPr>
+    </w:lvl>
+  </w:abstractNum>
+  <w:abstractNum w:abstractNumId="4" w15:restartNumberingAfterBreak="0">
+    <w:nsid w:val="511B447D"/>
+    <w:multiLevelType w:val="hybridMultilevel"/>
+    <w:tmpl w:val="55F4C34C"/>
+    <w:lvl w:ilvl="0" w:tplc="0C070001">
+      <w:start w:val="1"/>
+      <w:numFmt w:val="bullet"/>
+      <w:lvlText w:val=""/>
+      <w:lvlJc w:val="left"/>
+      <w:pPr>
+        <w:ind w:left="720" w:hanging="360"/>
+      </w:pPr>
+      <w:rPr>
+        <w:rFonts w:ascii="Symbol" w:hAnsi="Symbol" w:hint="default"/>
+      </w:rPr>
+    </w:lvl>
+    <w:lvl w:ilvl="1" w:tplc="0C070003" w:tentative="1">
+      <w:start w:val="1"/>
+      <w:numFmt w:val="bullet"/>
+      <w:lvlText w:val="o"/>
+      <w:lvlJc w:val="left"/>
+      <w:pPr>
+        <w:ind w:left="1440" w:hanging="360"/>
+      </w:pPr>
+      <w:rPr>
+        <w:rFonts w:ascii="Courier New" w:hAnsi="Courier New" w:cs="Courier New" w:hint="default"/>
+      </w:rPr>
+    </w:lvl>
+    <w:lvl w:ilvl="2" w:tplc="0C070005" w:tentative="1">
+      <w:start w:val="1"/>
+      <w:numFmt w:val="bullet"/>
+      <w:lvlText w:val=""/>
+      <w:lvlJc w:val="left"/>
+      <w:pPr>
+        <w:ind w:left="2160" w:hanging="360"/>
+      </w:pPr>
+      <w:rPr>
+        <w:rFonts w:ascii="Wingdings" w:hAnsi="Wingdings" w:hint="default"/>
+      </w:rPr>
+    </w:lvl>
+    <w:lvl w:ilvl="3" w:tplc="0C070001" w:tentative="1">
+      <w:start w:val="1"/>
+      <w:numFmt w:val="bullet"/>
+      <w:lvlText w:val=""/>
+      <w:lvlJc w:val="left"/>
+      <w:pPr>
+        <w:ind w:left="2880" w:hanging="360"/>
+      </w:pPr>
+      <w:rPr>
+        <w:rFonts w:ascii="Symbol" w:hAnsi="Symbol" w:hint="default"/>
+      </w:rPr>
+    </w:lvl>
+    <w:lvl w:ilvl="4" w:tplc="0C070003" w:tentative="1">
+      <w:start w:val="1"/>
+      <w:numFmt w:val="bullet"/>
+      <w:lvlText w:val="o"/>
+      <w:lvlJc w:val="left"/>
+      <w:pPr>
+        <w:ind w:left="3600" w:hanging="360"/>
+      </w:pPr>
+      <w:rPr>
+        <w:rFonts w:ascii="Courier New" w:hAnsi="Courier New" w:cs="Courier New" w:hint="default"/>
+      </w:rPr>
+    </w:lvl>
+    <w:lvl w:ilvl="5" w:tplc="0C070005" w:tentative="1">
+      <w:start w:val="1"/>
+      <w:numFmt w:val="bullet"/>
+      <w:lvlText w:val=""/>
+      <w:lvlJc w:val="left"/>
+      <w:pPr>
+        <w:ind w:left="4320" w:hanging="360"/>
+      </w:pPr>
+      <w:rPr>
+        <w:rFonts w:ascii="Wingdings" w:hAnsi="Wingdings" w:hint="default"/>
+      </w:rPr>
+    </w:lvl>
+    <w:lvl w:ilvl="6" w:tplc="0C070001" w:tentative="1">
+      <w:start w:val="1"/>
+      <w:numFmt w:val="bullet"/>
+      <w:lvlText w:val=""/>
+      <w:lvlJc w:val="left"/>
+      <w:pPr>
+        <w:ind w:left="5040" w:hanging="360"/>
+      </w:pPr>
+      <w:rPr>
+        <w:rFonts w:ascii="Symbol" w:hAnsi="Symbol" w:hint="default"/>
+      </w:rPr>
+    </w:lvl>
+    <w:lvl w:ilvl="7" w:tplc="0C070003" w:tentative="1">
+      <w:start w:val="1"/>
+      <w:numFmt w:val="bullet"/>
+      <w:lvlText w:val="o"/>
+      <w:lvlJc w:val="left"/>
+      <w:pPr>
+        <w:ind w:left="5760" w:hanging="360"/>
+      </w:pPr>
+      <w:rPr>
+        <w:rFonts w:ascii="Courier New" w:hAnsi="Courier New" w:cs="Courier New" w:hint="default"/>
+      </w:rPr>
+    </w:lvl>
+    <w:lvl w:ilvl="8" w:tplc="0C070005" w:tentative="1">
+      <w:start w:val="1"/>
+      <w:numFmt w:val="bullet"/>
+      <w:lvlText w:val=""/>
+      <w:lvlJc w:val="left"/>
+      <w:pPr>
+        <w:ind w:left="6480" w:hanging="360"/>
+      </w:pPr>
+      <w:rPr>
+        <w:rFonts w:ascii="Wingdings" w:hAnsi="Wingdings" w:hint="default"/>
+      </w:rPr>
+    </w:lvl>
+  </w:abstractNum>
   <w:num w:numId="1">
     <w:abstractNumId w:val="0"/>
+  </w:num>
+  <w:num w:numId="2">
+    <w:abstractNumId w:val="3"/>
+  </w:num>
+  <w:num w:numId="3">
+    <w:abstractNumId w:val="2"/>
+  </w:num>
+  <w:num w:numId="4">
+    <w:abstractNumId w:val="4"/>
+  </w:num>
+  <w:num w:numId="5">
+    <w:abstractNumId w:val="1"/>
   </w:num>
 </w:numbering>
 </file>

</xml_diff>

<commit_message>
added class DataPoint and member ListOfDataPoints
</commit_message>
<xml_diff>
--- a/ThisAndThat.docx
+++ b/ThisAndThat.docx
@@ -984,8 +984,6 @@
         </w:rPr>
         <w:t>Properties</w:t>
       </w:r>
-      <w:bookmarkStart w:id="0" w:name="_GoBack"/>
-      <w:bookmarkEnd w:id="0"/>
     </w:p>
     <w:p>
       <w:pPr>
@@ -1047,7 +1045,56 @@
         <w:rPr>
           <w:lang w:val="en-GB"/>
         </w:rPr>
-        <w:t xml:space="preserve">Type: string </w:t>
+        <w:t>Type: string</w:t>
+      </w:r>
+    </w:p>
+    <w:p>
+      <w:pPr>
+        <w:pStyle w:val="berschrift3"/>
+        <w:rPr>
+          <w:lang w:val="en-GB"/>
+        </w:rPr>
+      </w:pPr>
+      <w:r>
+        <w:rPr>
+          <w:lang w:val="en-GB"/>
+        </w:rPr>
+        <w:t>Channels</w:t>
+      </w:r>
+    </w:p>
+    <w:p>
+      <w:pPr>
+        <w:rPr>
+          <w:lang w:val="en-GB"/>
+        </w:rPr>
+      </w:pPr>
+      <w:r>
+        <w:rPr>
+          <w:lang w:val="en-GB"/>
+        </w:rPr>
+        <w:t xml:space="preserve">A channel usually holds more than just one value. That’s why the </w:t>
+      </w:r>
+      <w:proofErr w:type="spellStart"/>
+      <w:r>
+        <w:rPr>
+          <w:lang w:val="en-GB"/>
+        </w:rPr>
+        <w:t>XmlRpc</w:t>
+      </w:r>
+      <w:proofErr w:type="spellEnd"/>
+      <w:r>
+        <w:rPr>
+          <w:lang w:val="en-GB"/>
+        </w:rPr>
+        <w:t xml:space="preserve"> method returns an object of type object.</w:t>
+      </w:r>
+      <w:bookmarkStart w:id="0" w:name="_GoBack"/>
+      <w:bookmarkEnd w:id="0"/>
+      <w:r>
+        <w:rPr>
+          <w:lang w:val="en-GB"/>
+        </w:rPr>
+        <w:t xml:space="preserve"> </w:t>
       </w:r>
     </w:p>
     <w:p>

</xml_diff>

<commit_message>
class DescriptionProcessing became obsolete; implemented class Actuator; almost finished HomeMaticHandler
</commit_message>
<xml_diff>
--- a/ThisAndThat.docx
+++ b/ThisAndThat.docx
@@ -1086,7 +1086,470 @@
         <w:rPr>
           <w:lang w:val="en-GB"/>
         </w:rPr>
-        <w:t xml:space="preserve"> method returns an object of type object.</w:t>
+        <w:t xml:space="preserve"> method returns an object of type object. </w:t>
+      </w:r>
+    </w:p>
+    <w:p>
+      <w:pPr>
+        <w:rPr>
+          <w:rFonts w:asciiTheme="majorHAnsi" w:eastAsiaTheme="majorEastAsia" w:hAnsiTheme="majorHAnsi" w:cstheme="majorBidi"/>
+          <w:color w:val="2E74B5" w:themeColor="accent1" w:themeShade="BF"/>
+          <w:sz w:val="32"/>
+          <w:szCs w:val="32"/>
+          <w:lang w:val="en-GB"/>
+        </w:rPr>
+      </w:pPr>
+      <w:r>
+        <w:rPr>
+          <w:lang w:val="en-GB"/>
+        </w:rPr>
+        <w:br w:type="page"/>
+      </w:r>
+    </w:p>
+    <w:p>
+      <w:pPr>
+        <w:pStyle w:val="berschrift1"/>
+        <w:rPr>
+          <w:lang w:val="en-GB"/>
+        </w:rPr>
+      </w:pPr>
+      <w:r>
+        <w:rPr>
+          <w:lang w:val="en-GB"/>
+        </w:rPr>
+        <w:lastRenderedPageBreak/>
+        <w:t>Criteria of Demands</w:t>
+      </w:r>
+    </w:p>
+    <w:p>
+      <w:pPr>
+        <w:rPr>
+          <w:lang w:val="en-GB"/>
+        </w:rPr>
+      </w:pPr>
+      <w:r>
+        <w:rPr>
+          <w:lang w:val="en-GB"/>
+        </w:rPr>
+        <w:t xml:space="preserve">Any occurring exception </w:t>
+      </w:r>
+      <w:proofErr w:type="gramStart"/>
+      <w:r>
+        <w:rPr>
+          <w:lang w:val="en-GB"/>
+        </w:rPr>
+        <w:t>must be handled</w:t>
+      </w:r>
+      <w:proofErr w:type="gramEnd"/>
+      <w:r>
+        <w:rPr>
+          <w:lang w:val="en-GB"/>
+        </w:rPr>
+        <w:t xml:space="preserve"> with a try-catch-block!</w:t>
+      </w:r>
+    </w:p>
+    <w:p>
+      <w:pPr>
+        <w:pStyle w:val="berschrift2"/>
+        <w:rPr>
+          <w:lang w:val="en-GB"/>
+        </w:rPr>
+      </w:pPr>
+      <w:r>
+        <w:rPr>
+          <w:lang w:val="en-GB"/>
+        </w:rPr>
+        <w:t xml:space="preserve">Class: </w:t>
+      </w:r>
+      <w:proofErr w:type="spellStart"/>
+      <w:r>
+        <w:rPr>
+          <w:lang w:val="en-GB"/>
+        </w:rPr>
+        <w:t>HomeMaticHandler</w:t>
+      </w:r>
+      <w:proofErr w:type="spellEnd"/>
+    </w:p>
+    <w:p>
+      <w:pPr>
+        <w:pStyle w:val="Listenabsatz"/>
+        <w:numPr>
+          <w:ilvl w:val="0"/>
+          <w:numId w:val="6"/>
+        </w:numPr>
+        <w:rPr>
+          <w:lang w:val="en-GB"/>
+        </w:rPr>
+      </w:pPr>
+      <w:r>
+        <w:rPr>
+          <w:lang w:val="en-GB"/>
+        </w:rPr>
+        <w:t>Attributes</w:t>
+      </w:r>
+    </w:p>
+    <w:p>
+      <w:pPr>
+        <w:pStyle w:val="Listenabsatz"/>
+        <w:numPr>
+          <w:ilvl w:val="1"/>
+          <w:numId w:val="6"/>
+        </w:numPr>
+        <w:rPr>
+          <w:lang w:val="en-GB"/>
+        </w:rPr>
+      </w:pPr>
+      <w:r>
+        <w:rPr>
+          <w:lang w:val="en-GB"/>
+        </w:rPr>
+        <w:t>…</w:t>
+      </w:r>
+    </w:p>
+    <w:p>
+      <w:pPr>
+        <w:pStyle w:val="Listenabsatz"/>
+        <w:numPr>
+          <w:ilvl w:val="0"/>
+          <w:numId w:val="6"/>
+        </w:numPr>
+        <w:rPr>
+          <w:lang w:val="en-GB"/>
+        </w:rPr>
+      </w:pPr>
+      <w:r>
+        <w:rPr>
+          <w:lang w:val="en-GB"/>
+        </w:rPr>
+        <w:t>Operations</w:t>
+      </w:r>
+    </w:p>
+    <w:p>
+      <w:pPr>
+        <w:pStyle w:val="Listenabsatz"/>
+        <w:numPr>
+          <w:ilvl w:val="1"/>
+          <w:numId w:val="6"/>
+        </w:numPr>
+        <w:rPr>
+          <w:lang w:val="en-GB"/>
+        </w:rPr>
+      </w:pPr>
+      <w:r>
+        <w:rPr>
+          <w:lang w:val="en-GB"/>
+        </w:rPr>
+        <w:t>Actuator(address : string) : Actuator</w:t>
+      </w:r>
+    </w:p>
+    <w:p>
+      <w:pPr>
+        <w:pStyle w:val="Listenabsatz"/>
+        <w:numPr>
+          <w:ilvl w:val="1"/>
+          <w:numId w:val="6"/>
+        </w:numPr>
+        <w:rPr>
+          <w:lang w:val="en-GB"/>
+        </w:rPr>
+      </w:pPr>
+      <w:proofErr w:type="spellStart"/>
+      <w:r>
+        <w:rPr>
+          <w:lang w:val="en-GB"/>
+        </w:rPr>
+        <w:t>Url</w:t>
+      </w:r>
+      <w:proofErr w:type="spellEnd"/>
+      <w:r>
+        <w:rPr>
+          <w:lang w:val="en-GB"/>
+        </w:rPr>
+        <w:t>(string) : void</w:t>
+      </w:r>
+    </w:p>
+    <w:p>
+      <w:pPr>
+        <w:pStyle w:val="Listenabsatz"/>
+        <w:numPr>
+          <w:ilvl w:val="1"/>
+          <w:numId w:val="6"/>
+        </w:numPr>
+        <w:rPr>
+          <w:lang w:val="en-GB"/>
+        </w:rPr>
+      </w:pPr>
+      <w:r>
+        <w:rPr>
+          <w:lang w:val="en-GB"/>
+        </w:rPr>
+        <w:t>Port(</w:t>
+      </w:r>
+      <w:proofErr w:type="spellStart"/>
+      <w:r>
+        <w:rPr>
+          <w:lang w:val="en-GB"/>
+        </w:rPr>
+        <w:t>int</w:t>
+      </w:r>
+      <w:proofErr w:type="spellEnd"/>
+      <w:r>
+        <w:rPr>
+          <w:lang w:val="en-GB"/>
+        </w:rPr>
+        <w:t>)</w:t>
+      </w:r>
+      <w:r>
+        <w:rPr>
+          <w:lang w:val="en-GB"/>
+        </w:rPr>
+        <w:t xml:space="preserve"> : void</w:t>
+      </w:r>
+    </w:p>
+    <w:p>
+      <w:pPr>
+        <w:pStyle w:val="Listenabsatz"/>
+        <w:numPr>
+          <w:ilvl w:val="1"/>
+          <w:numId w:val="6"/>
+        </w:numPr>
+        <w:rPr>
+          <w:lang w:val="en-GB"/>
+        </w:rPr>
+      </w:pPr>
+      <w:r>
+        <w:rPr>
+          <w:lang w:val="en-GB"/>
+        </w:rPr>
+        <w:t xml:space="preserve">Start() </w:t>
+      </w:r>
+      <w:r>
+        <w:rPr>
+          <w:lang w:val="en-GB"/>
+        </w:rPr>
+        <w:t>: void</w:t>
+      </w:r>
+    </w:p>
+    <w:p>
+      <w:pPr>
+        <w:pStyle w:val="Listenabsatz"/>
+        <w:numPr>
+          <w:ilvl w:val="1"/>
+          <w:numId w:val="6"/>
+        </w:numPr>
+        <w:rPr>
+          <w:lang w:val="en-GB"/>
+        </w:rPr>
+      </w:pPr>
+      <w:proofErr w:type="spellStart"/>
+      <w:r>
+        <w:rPr>
+          <w:lang w:val="en-GB"/>
+        </w:rPr>
+        <w:t>KeepAlive</w:t>
+      </w:r>
+      <w:proofErr w:type="spellEnd"/>
+      <w:r>
+        <w:rPr>
+          <w:lang w:val="en-GB"/>
+        </w:rPr>
+        <w:t>() : bool</w:t>
+      </w:r>
+    </w:p>
+    <w:p>
+      <w:pPr>
+        <w:pStyle w:val="Listenabsatz"/>
+        <w:numPr>
+          <w:ilvl w:val="1"/>
+          <w:numId w:val="6"/>
+        </w:numPr>
+        <w:rPr>
+          <w:lang w:val="en-GB"/>
+        </w:rPr>
+      </w:pPr>
+      <w:proofErr w:type="spellStart"/>
+      <w:r>
+        <w:rPr>
+          <w:lang w:val="en-GB"/>
+        </w:rPr>
+        <w:t>GetAllAdresses</w:t>
+      </w:r>
+      <w:proofErr w:type="spellEnd"/>
+      <w:r>
+        <w:rPr>
+          <w:lang w:val="en-GB"/>
+        </w:rPr>
+        <w:t>() : string[]</w:t>
+      </w:r>
+    </w:p>
+    <w:p>
+      <w:pPr>
+        <w:pStyle w:val="berschrift2"/>
+        <w:rPr>
+          <w:lang w:val="en-GB"/>
+        </w:rPr>
+      </w:pPr>
+      <w:r>
+        <w:rPr>
+          <w:lang w:val="en-GB"/>
+        </w:rPr>
+        <w:t>Class: Actuator</w:t>
+      </w:r>
+    </w:p>
+    <w:p>
+      <w:pPr>
+        <w:pStyle w:val="Listenabsatz"/>
+        <w:numPr>
+          <w:ilvl w:val="0"/>
+          <w:numId w:val="6"/>
+        </w:numPr>
+        <w:rPr>
+          <w:lang w:val="en-GB"/>
+        </w:rPr>
+      </w:pPr>
+      <w:r>
+        <w:rPr>
+          <w:lang w:val="en-GB"/>
+        </w:rPr>
+        <w:t>Attributes</w:t>
+      </w:r>
+    </w:p>
+    <w:p>
+      <w:pPr>
+        <w:pStyle w:val="Listenabsatz"/>
+        <w:numPr>
+          <w:ilvl w:val="1"/>
+          <w:numId w:val="6"/>
+        </w:numPr>
+        <w:rPr>
+          <w:lang w:val="en-GB"/>
+        </w:rPr>
+      </w:pPr>
+      <w:r>
+        <w:rPr>
+          <w:lang w:val="en-GB"/>
+        </w:rPr>
+        <w:t>address : string</w:t>
+      </w:r>
+    </w:p>
+    <w:p>
+      <w:pPr>
+        <w:pStyle w:val="Listenabsatz"/>
+        <w:numPr>
+          <w:ilvl w:val="1"/>
+          <w:numId w:val="6"/>
+        </w:numPr>
+        <w:rPr>
+          <w:lang w:val="en-GB"/>
+        </w:rPr>
+      </w:pPr>
+      <w:r>
+        <w:rPr>
+          <w:lang w:val="en-GB"/>
+        </w:rPr>
+        <w:t>channel : string</w:t>
+      </w:r>
+    </w:p>
+    <w:p>
+      <w:pPr>
+        <w:pStyle w:val="Listenabsatz"/>
+        <w:numPr>
+          <w:ilvl w:val="2"/>
+          <w:numId w:val="6"/>
+        </w:numPr>
+        <w:rPr>
+          <w:lang w:val="en-GB"/>
+        </w:rPr>
+      </w:pPr>
+      <w:proofErr w:type="spellStart"/>
+      <w:r>
+        <w:rPr>
+          <w:lang w:val="en-GB"/>
+        </w:rPr>
+        <w:t>concatedAddress</w:t>
+      </w:r>
+      <w:proofErr w:type="spellEnd"/>
+      <w:r>
+        <w:rPr>
+          <w:lang w:val="en-GB"/>
+        </w:rPr>
+        <w:t xml:space="preserve"> : string</w:t>
+      </w:r>
+    </w:p>
+    <w:p>
+      <w:pPr>
+        <w:pStyle w:val="Listenabsatz"/>
+        <w:numPr>
+          <w:ilvl w:val="1"/>
+          <w:numId w:val="6"/>
+        </w:numPr>
+        <w:rPr>
+          <w:lang w:val="en-GB"/>
+        </w:rPr>
+      </w:pPr>
+      <w:proofErr w:type="spellStart"/>
+      <w:r>
+        <w:rPr>
+          <w:lang w:val="en-GB"/>
+        </w:rPr>
+        <w:t>dataPoint</w:t>
+      </w:r>
+      <w:proofErr w:type="spellEnd"/>
+      <w:r>
+        <w:rPr>
+          <w:lang w:val="en-GB"/>
+        </w:rPr>
+        <w:t xml:space="preserve"> : string</w:t>
+      </w:r>
+    </w:p>
+    <w:p>
+      <w:pPr>
+        <w:pStyle w:val="Listenabsatz"/>
+        <w:numPr>
+          <w:ilvl w:val="0"/>
+          <w:numId w:val="6"/>
+        </w:numPr>
+        <w:rPr>
+          <w:lang w:val="en-GB"/>
+        </w:rPr>
+      </w:pPr>
+      <w:r>
+        <w:rPr>
+          <w:lang w:val="en-GB"/>
+        </w:rPr>
+        <w:t>Operations</w:t>
+      </w:r>
+    </w:p>
+    <w:p>
+      <w:pPr>
+        <w:pStyle w:val="Listenabsatz"/>
+        <w:numPr>
+          <w:ilvl w:val="1"/>
+          <w:numId w:val="6"/>
+        </w:numPr>
+        <w:rPr>
+          <w:lang w:val="en-GB"/>
+        </w:rPr>
+      </w:pPr>
+      <w:proofErr w:type="spellStart"/>
+      <w:r>
+        <w:rPr>
+          <w:lang w:val="en-GB"/>
+        </w:rPr>
+        <w:t>SetChannel</w:t>
+      </w:r>
+      <w:proofErr w:type="spellEnd"/>
+      <w:r>
+        <w:rPr>
+          <w:lang w:val="en-GB"/>
+        </w:rPr>
+        <w:t>(</w:t>
+      </w:r>
+      <w:r>
+        <w:rPr>
+          <w:lang w:val="en-GB"/>
+        </w:rPr>
+        <w:t>string</w:t>
       </w:r>
       <w:bookmarkStart w:id="0" w:name="_GoBack"/>
       <w:bookmarkEnd w:id="0"/>
@@ -1094,15 +1557,86 @@
         <w:rPr>
           <w:lang w:val="en-GB"/>
         </w:rPr>
-        <w:t xml:space="preserve"> </w:t>
-      </w:r>
-    </w:p>
-    <w:p>
-      <w:pPr>
-        <w:rPr>
-          <w:lang w:val="en-GB"/>
-        </w:rPr>
-      </w:pPr>
+        <w:t>) : void</w:t>
+      </w:r>
+    </w:p>
+    <w:p>
+      <w:pPr>
+        <w:pStyle w:val="Listenabsatz"/>
+        <w:numPr>
+          <w:ilvl w:val="1"/>
+          <w:numId w:val="6"/>
+        </w:numPr>
+        <w:rPr>
+          <w:lang w:val="en-GB"/>
+        </w:rPr>
+      </w:pPr>
+      <w:proofErr w:type="spellStart"/>
+      <w:r>
+        <w:rPr>
+          <w:lang w:val="en-GB"/>
+        </w:rPr>
+        <w:t>SetDataPoint</w:t>
+      </w:r>
+      <w:proofErr w:type="spellEnd"/>
+      <w:r>
+        <w:rPr>
+          <w:lang w:val="en-GB"/>
+        </w:rPr>
+        <w:t>() : void</w:t>
+      </w:r>
+    </w:p>
+    <w:p>
+      <w:pPr>
+        <w:pStyle w:val="Listenabsatz"/>
+        <w:numPr>
+          <w:ilvl w:val="1"/>
+          <w:numId w:val="6"/>
+        </w:numPr>
+        <w:rPr>
+          <w:lang w:val="en-GB"/>
+        </w:rPr>
+      </w:pPr>
+      <w:proofErr w:type="spellStart"/>
+      <w:r>
+        <w:rPr>
+          <w:lang w:val="en-GB"/>
+        </w:rPr>
+        <w:t>GetValue</w:t>
+      </w:r>
+      <w:proofErr w:type="spellEnd"/>
+      <w:r>
+        <w:rPr>
+          <w:lang w:val="en-GB"/>
+        </w:rPr>
+        <w:t>() : object</w:t>
+      </w:r>
+    </w:p>
+    <w:p>
+      <w:pPr>
+        <w:pStyle w:val="Listenabsatz"/>
+        <w:numPr>
+          <w:ilvl w:val="1"/>
+          <w:numId w:val="6"/>
+        </w:numPr>
+        <w:rPr>
+          <w:lang w:val="en-GB"/>
+        </w:rPr>
+      </w:pPr>
+      <w:proofErr w:type="spellStart"/>
+      <w:r>
+        <w:rPr>
+          <w:lang w:val="en-GB"/>
+        </w:rPr>
+        <w:t>SetValue</w:t>
+      </w:r>
+      <w:proofErr w:type="spellEnd"/>
+      <w:r>
+        <w:rPr>
+          <w:lang w:val="en-GB"/>
+        </w:rPr>
+        <w:t>(value : object) : void</w:t>
+      </w:r>
     </w:p>
     <w:p>
       <w:pPr>
@@ -1124,6 +1658,119 @@
 <file path=word/numbering.xml><?xml version="1.0" encoding="utf-8"?>
 <w:numbering xmlns:wpc="http://schemas.microsoft.com/office/word/2010/wordprocessingCanvas" xmlns:mc="http://schemas.openxmlformats.org/markup-compatibility/2006" xmlns:o="urn:schemas-microsoft-com:office:office" xmlns:r="http://schemas.openxmlformats.org/officeDocument/2006/relationships" xmlns:m="http://schemas.openxmlformats.org/officeDocument/2006/math" xmlns:v="urn:schemas-microsoft-com:vml" xmlns:wp14="http://schemas.microsoft.com/office/word/2010/wordprocessingDrawing" xmlns:wp="http://schemas.openxmlformats.org/drawingml/2006/wordprocessingDrawing" xmlns:w10="urn:schemas-microsoft-com:office:word" xmlns:w="http://schemas.openxmlformats.org/wordprocessingml/2006/main" xmlns:w14="http://schemas.microsoft.com/office/word/2010/wordml" xmlns:w15="http://schemas.microsoft.com/office/word/2012/wordml" xmlns:wpg="http://schemas.microsoft.com/office/word/2010/wordprocessingGroup" xmlns:wpi="http://schemas.microsoft.com/office/word/2010/wordprocessingInk" xmlns:wne="http://schemas.microsoft.com/office/word/2006/wordml" xmlns:wps="http://schemas.microsoft.com/office/word/2010/wordprocessingShape" mc:Ignorable="w14 w15 wp14">
   <w:abstractNum w:abstractNumId="0" w15:restartNumberingAfterBreak="0">
+    <w:nsid w:val="12E34F4C"/>
+    <w:multiLevelType w:val="hybridMultilevel"/>
+    <w:tmpl w:val="D4961394"/>
+    <w:lvl w:ilvl="0" w:tplc="0C070001">
+      <w:start w:val="1"/>
+      <w:numFmt w:val="bullet"/>
+      <w:lvlText w:val=""/>
+      <w:lvlJc w:val="left"/>
+      <w:pPr>
+        <w:ind w:left="720" w:hanging="360"/>
+      </w:pPr>
+      <w:rPr>
+        <w:rFonts w:ascii="Symbol" w:hAnsi="Symbol" w:hint="default"/>
+      </w:rPr>
+    </w:lvl>
+    <w:lvl w:ilvl="1" w:tplc="0C070003">
+      <w:start w:val="1"/>
+      <w:numFmt w:val="bullet"/>
+      <w:lvlText w:val="o"/>
+      <w:lvlJc w:val="left"/>
+      <w:pPr>
+        <w:ind w:left="1440" w:hanging="360"/>
+      </w:pPr>
+      <w:rPr>
+        <w:rFonts w:ascii="Courier New" w:hAnsi="Courier New" w:cs="Courier New" w:hint="default"/>
+      </w:rPr>
+    </w:lvl>
+    <w:lvl w:ilvl="2" w:tplc="0C070005">
+      <w:start w:val="1"/>
+      <w:numFmt w:val="bullet"/>
+      <w:lvlText w:val=""/>
+      <w:lvlJc w:val="left"/>
+      <w:pPr>
+        <w:ind w:left="2160" w:hanging="360"/>
+      </w:pPr>
+      <w:rPr>
+        <w:rFonts w:ascii="Wingdings" w:hAnsi="Wingdings" w:hint="default"/>
+      </w:rPr>
+    </w:lvl>
+    <w:lvl w:ilvl="3" w:tplc="0C070001" w:tentative="1">
+      <w:start w:val="1"/>
+      <w:numFmt w:val="bullet"/>
+      <w:lvlText w:val=""/>
+      <w:lvlJc w:val="left"/>
+      <w:pPr>
+        <w:ind w:left="2880" w:hanging="360"/>
+      </w:pPr>
+      <w:rPr>
+        <w:rFonts w:ascii="Symbol" w:hAnsi="Symbol" w:hint="default"/>
+      </w:rPr>
+    </w:lvl>
+    <w:lvl w:ilvl="4" w:tplc="0C070003" w:tentative="1">
+      <w:start w:val="1"/>
+      <w:numFmt w:val="bullet"/>
+      <w:lvlText w:val="o"/>
+      <w:lvlJc w:val="left"/>
+      <w:pPr>
+        <w:ind w:left="3600" w:hanging="360"/>
+      </w:pPr>
+      <w:rPr>
+        <w:rFonts w:ascii="Courier New" w:hAnsi="Courier New" w:cs="Courier New" w:hint="default"/>
+      </w:rPr>
+    </w:lvl>
+    <w:lvl w:ilvl="5" w:tplc="0C070005" w:tentative="1">
+      <w:start w:val="1"/>
+      <w:numFmt w:val="bullet"/>
+      <w:lvlText w:val=""/>
+      <w:lvlJc w:val="left"/>
+      <w:pPr>
+        <w:ind w:left="4320" w:hanging="360"/>
+      </w:pPr>
+      <w:rPr>
+        <w:rFonts w:ascii="Wingdings" w:hAnsi="Wingdings" w:hint="default"/>
+      </w:rPr>
+    </w:lvl>
+    <w:lvl w:ilvl="6" w:tplc="0C070001" w:tentative="1">
+      <w:start w:val="1"/>
+      <w:numFmt w:val="bullet"/>
+      <w:lvlText w:val=""/>
+      <w:lvlJc w:val="left"/>
+      <w:pPr>
+        <w:ind w:left="5040" w:hanging="360"/>
+      </w:pPr>
+      <w:rPr>
+        <w:rFonts w:ascii="Symbol" w:hAnsi="Symbol" w:hint="default"/>
+      </w:rPr>
+    </w:lvl>
+    <w:lvl w:ilvl="7" w:tplc="0C070003" w:tentative="1">
+      <w:start w:val="1"/>
+      <w:numFmt w:val="bullet"/>
+      <w:lvlText w:val="o"/>
+      <w:lvlJc w:val="left"/>
+      <w:pPr>
+        <w:ind w:left="5760" w:hanging="360"/>
+      </w:pPr>
+      <w:rPr>
+        <w:rFonts w:ascii="Courier New" w:hAnsi="Courier New" w:cs="Courier New" w:hint="default"/>
+      </w:rPr>
+    </w:lvl>
+    <w:lvl w:ilvl="8" w:tplc="0C070005" w:tentative="1">
+      <w:start w:val="1"/>
+      <w:numFmt w:val="bullet"/>
+      <w:lvlText w:val=""/>
+      <w:lvlJc w:val="left"/>
+      <w:pPr>
+        <w:ind w:left="6480" w:hanging="360"/>
+      </w:pPr>
+      <w:rPr>
+        <w:rFonts w:ascii="Wingdings" w:hAnsi="Wingdings" w:hint="default"/>
+      </w:rPr>
+    </w:lvl>
+  </w:abstractNum>
+  <w:abstractNum w:abstractNumId="1" w15:restartNumberingAfterBreak="0">
     <w:nsid w:val="21870206"/>
     <w:multiLevelType w:val="hybridMultilevel"/>
     <w:tmpl w:val="A986F17A"/>
@@ -1236,7 +1883,7 @@
       </w:rPr>
     </w:lvl>
   </w:abstractNum>
-  <w:abstractNum w:abstractNumId="1" w15:restartNumberingAfterBreak="0">
+  <w:abstractNum w:abstractNumId="2" w15:restartNumberingAfterBreak="0">
     <w:nsid w:val="24AD2ACE"/>
     <w:multiLevelType w:val="hybridMultilevel"/>
     <w:tmpl w:val="D78E238C"/>
@@ -1349,7 +1996,7 @@
       </w:rPr>
     </w:lvl>
   </w:abstractNum>
-  <w:abstractNum w:abstractNumId="2" w15:restartNumberingAfterBreak="0">
+  <w:abstractNum w:abstractNumId="3" w15:restartNumberingAfterBreak="0">
     <w:nsid w:val="38597364"/>
     <w:multiLevelType w:val="hybridMultilevel"/>
     <w:tmpl w:val="1AF44380"/>
@@ -1462,7 +2109,7 @@
       </w:rPr>
     </w:lvl>
   </w:abstractNum>
-  <w:abstractNum w:abstractNumId="3" w15:restartNumberingAfterBreak="0">
+  <w:abstractNum w:abstractNumId="4" w15:restartNumberingAfterBreak="0">
     <w:nsid w:val="3D0B04F2"/>
     <w:multiLevelType w:val="hybridMultilevel"/>
     <w:tmpl w:val="D108A7AA"/>
@@ -1575,7 +2222,7 @@
       </w:rPr>
     </w:lvl>
   </w:abstractNum>
-  <w:abstractNum w:abstractNumId="4" w15:restartNumberingAfterBreak="0">
+  <w:abstractNum w:abstractNumId="5" w15:restartNumberingAfterBreak="0">
     <w:nsid w:val="511B447D"/>
     <w:multiLevelType w:val="hybridMultilevel"/>
     <w:tmpl w:val="55F4C34C"/>
@@ -1689,19 +2336,22 @@
     </w:lvl>
   </w:abstractNum>
   <w:num w:numId="1">
-    <w:abstractNumId w:val="0"/>
+    <w:abstractNumId w:val="1"/>
   </w:num>
   <w:num w:numId="2">
+    <w:abstractNumId w:val="4"/>
+  </w:num>
+  <w:num w:numId="3">
     <w:abstractNumId w:val="3"/>
   </w:num>
-  <w:num w:numId="3">
+  <w:num w:numId="4">
+    <w:abstractNumId w:val="5"/>
+  </w:num>
+  <w:num w:numId="5">
     <w:abstractNumId w:val="2"/>
   </w:num>
-  <w:num w:numId="4">
-    <w:abstractNumId w:val="4"/>
-  </w:num>
-  <w:num w:numId="5">
-    <w:abstractNumId w:val="1"/>
+  <w:num w:numId="6">
+    <w:abstractNumId w:val="0"/>
   </w:num>
 </w:numbering>
 </file>

</xml_diff>